<commit_message>
Date:06-05-1439 -------------------------------> Memoire.docx updated
</commit_message>
<xml_diff>
--- a/Memoire.docx
+++ b/Memoire.docx
@@ -72,11 +72,6 @@
     </w:p>
     <w:p>
       <w:pPr>
-        <w:pStyle w:val="Paragraphedeliste"/>
-        <w:numPr>
-          <w:ilvl w:val="1"/>
-          <w:numId w:val="6"/>
-        </w:numPr>
         <w:spacing w:before="240" w:after="240"/>
         <w:rPr>
           <w:rFonts w:ascii="Times New Roman" w:hAnsi="Times New Roman" w:cs="Times New Roman" w:hint="cs"/>
@@ -87,6 +82,17 @@
           <w:u w:val="single"/>
         </w:rPr>
       </w:pPr>
+      <w:r>
+        <w:rPr>
+          <w:rFonts w:ascii="Times New Roman" w:hAnsi="Times New Roman" w:cs="Times New Roman"/>
+          <w:b/>
+          <w:bCs/>
+          <w:sz w:val="28"/>
+          <w:szCs w:val="28"/>
+          <w:u w:val="single"/>
+        </w:rPr>
+        <w:t>0.1</w:t>
+      </w:r>
       <w:r>
         <w:rPr>
           <w:rFonts w:ascii="Times New Roman" w:hAnsi="Times New Roman" w:cs="Times New Roman"/>
@@ -229,7 +235,6 @@
         </w:rPr>
         <w:t>Djelfa-</w:t>
       </w:r>
-      <w:proofErr w:type="spellStart"/>
       <w:r>
         <w:rPr>
           <w:rFonts w:asciiTheme="majorBidi" w:hAnsiTheme="majorBidi" w:cstheme="majorBidi"/>
@@ -239,7 +244,6 @@
         </w:rPr>
         <w:t>Tissemsilt</w:t>
       </w:r>
-      <w:proofErr w:type="spellEnd"/>
       <w:r>
         <w:rPr>
           <w:rFonts w:ascii="Times New Roman" w:hAnsi="Times New Roman" w:cs="Times New Roman"/>
@@ -379,6 +383,82 @@
         <w:spacing w:before="240" w:after="240"/>
         <w:ind w:left="360"/>
         <w:rPr>
+          <w:rFonts w:ascii="Times New Roman" w:hAnsi="Times New Roman" w:cs="Times New Roman" w:hint="cs"/>
+          <w:sz w:val="24"/>
+          <w:szCs w:val="24"/>
+          <w:rtl/>
+          <w:lang w:bidi="ar-DZ"/>
+        </w:rPr>
+      </w:pPr>
+      <w:r>
+        <w:rPr>
+          <w:rFonts w:ascii="Times New Roman" w:hAnsi="Times New Roman" w:cs="Times New Roman"/>
+          <w:sz w:val="24"/>
+          <w:szCs w:val="24"/>
+          <w:lang w:bidi="ar-DZ"/>
+        </w:rPr>
+        <w:t>L'organisation administrative de l'institution publique hospitalière a été connue ces dernières années sous le nom de Ministère de la Santé et de la Population pour changer le Ministère de la Santé et de la Population au Ministère de la Santé et la Réforme des Hôpitaux selon les nouvelles données.</w:t>
+      </w:r>
+    </w:p>
+    <w:p>
+      <w:pPr>
+        <w:pStyle w:val="Paragraphedeliste"/>
+        <w:spacing w:before="240" w:after="240"/>
+        <w:ind w:left="360"/>
+        <w:rPr>
+          <w:rFonts w:ascii="Times New Roman" w:hAnsi="Times New Roman" w:cs="Times New Roman"/>
+          <w:sz w:val="24"/>
+          <w:szCs w:val="24"/>
+          <w:lang w:bidi="ar-DZ"/>
+        </w:rPr>
+      </w:pPr>
+      <w:r>
+        <w:rPr>
+          <w:rFonts w:ascii="Times New Roman" w:hAnsi="Times New Roman" w:cs="Times New Roman"/>
+          <w:sz w:val="24"/>
+          <w:szCs w:val="24"/>
+          <w:lang w:bidi="ar-DZ"/>
+        </w:rPr>
+        <w:t>Et du secteur de la santé à un hôpital public, de sorte que la nouvelle réglementation se limite aux lois qui seront promulguées plus tard</w:t>
+      </w:r>
+      <w:r>
+        <w:rPr>
+          <w:rFonts w:ascii="Times New Roman" w:hAnsi="Times New Roman" w:cs="Times New Roman"/>
+          <w:sz w:val="24"/>
+          <w:szCs w:val="24"/>
+          <w:lang w:bidi="ar-DZ"/>
+        </w:rPr>
+        <w:t>.</w:t>
+      </w:r>
+    </w:p>
+    <w:p>
+      <w:pPr>
+        <w:pStyle w:val="Paragraphedeliste"/>
+        <w:spacing w:before="240" w:after="240"/>
+        <w:ind w:left="360"/>
+        <w:rPr>
+          <w:rFonts w:ascii="Times New Roman" w:hAnsi="Times New Roman" w:cs="Times New Roman"/>
+          <w:sz w:val="24"/>
+          <w:szCs w:val="24"/>
+          <w:lang w:bidi="ar-DZ"/>
+        </w:rPr>
+      </w:pPr>
+      <w:r>
+        <w:rPr>
+          <w:rFonts w:ascii="Times New Roman" w:hAnsi="Times New Roman" w:cs="Times New Roman"/>
+          <w:sz w:val="24"/>
+          <w:szCs w:val="24"/>
+          <w:lang w:bidi="ar-DZ"/>
+        </w:rPr>
+        <w:t>En plus de ce qui précède, la Fondation Hôpital public est caractérisée par une organisation technique et administrative qui facilite les tâches d'assurer la santé des citoyens et ainsi assurer la santé publique.</w:t>
+      </w:r>
+    </w:p>
+    <w:p>
+      <w:pPr>
+        <w:pStyle w:val="Paragraphedeliste"/>
+        <w:spacing w:before="240" w:after="240"/>
+        <w:ind w:left="360"/>
+        <w:rPr>
           <w:rFonts w:ascii="Times New Roman" w:hAnsi="Times New Roman" w:cs="Times New Roman"/>
           <w:sz w:val="24"/>
           <w:szCs w:val="24"/>
@@ -407,7 +487,40 @@
           <w:szCs w:val="28"/>
           <w:u w:val="single"/>
         </w:rPr>
-        <w:t>0.1 : Problématique:</w:t>
+        <w:t>0.</w:t>
+      </w:r>
+      <w:r>
+        <w:rPr>
+          <w:rFonts w:ascii="Times New Roman" w:hAnsi="Times New Roman" w:cs="Times New Roman"/>
+          <w:b/>
+          <w:bCs/>
+          <w:sz w:val="28"/>
+          <w:szCs w:val="28"/>
+          <w:u w:val="single"/>
+        </w:rPr>
+        <w:t>2</w:t>
+      </w:r>
+      <w:r>
+        <w:rPr>
+          <w:rFonts w:ascii="Times New Roman" w:hAnsi="Times New Roman" w:cs="Times New Roman"/>
+          <w:b/>
+          <w:bCs/>
+          <w:sz w:val="28"/>
+          <w:szCs w:val="28"/>
+          <w:u w:val="single"/>
+        </w:rPr>
+        <w:t xml:space="preserve"> </w:t>
+      </w:r>
+      <w:r>
+        <w:rPr>
+          <w:rFonts w:ascii="Times New Roman" w:hAnsi="Times New Roman" w:cs="Times New Roman"/>
+          <w:b/>
+          <w:bCs/>
+          <w:sz w:val="28"/>
+          <w:szCs w:val="28"/>
+          <w:u w:val="single"/>
+        </w:rPr>
+        <w:t xml:space="preserve"> Problématique:</w:t>
       </w:r>
     </w:p>
     <w:p>
@@ -569,6 +682,7 @@
           <w:szCs w:val="24"/>
           <w:lang w:bidi="ar-DZ"/>
         </w:rPr>
+        <w:lastRenderedPageBreak/>
         <w:t xml:space="preserve">Ainsi, jusqu'à présent, l’ordinateur reste le moyen le plus sur pour le traitement et la </w:t>
       </w:r>
       <w:r>
@@ -644,7 +758,6 @@
           <w:szCs w:val="24"/>
           <w:lang w:bidi="ar-DZ"/>
         </w:rPr>
-        <w:lastRenderedPageBreak/>
         <w:t>hospitalière, ce service de laboratoire d’analyse de sang de L’Hôpital – se trouve conforté à beaucoup de problème.</w:t>
       </w:r>
     </w:p>
@@ -917,7 +1030,55 @@
           <w:u w:val="single"/>
           <w:lang w:bidi="ar-DZ"/>
         </w:rPr>
-        <w:t>0.2: Choix du sujet</w:t>
+        <w:t>0.</w:t>
+      </w:r>
+      <w:r>
+        <w:rPr>
+          <w:rFonts w:ascii="Times New Roman" w:hAnsi="Times New Roman" w:cs="Times New Roman"/>
+          <w:b/>
+          <w:bCs/>
+          <w:sz w:val="28"/>
+          <w:szCs w:val="28"/>
+          <w:u w:val="single"/>
+          <w:lang w:bidi="ar-DZ"/>
+        </w:rPr>
+        <w:t>3</w:t>
+      </w:r>
+      <w:r>
+        <w:rPr>
+          <w:rFonts w:ascii="Times New Roman" w:hAnsi="Times New Roman" w:cs="Times New Roman"/>
+          <w:b/>
+          <w:bCs/>
+          <w:sz w:val="28"/>
+          <w:szCs w:val="28"/>
+          <w:u w:val="single"/>
+          <w:lang w:bidi="ar-DZ"/>
+        </w:rPr>
+        <w:t xml:space="preserve"> </w:t>
+      </w:r>
+      <w:r>
+        <w:rPr>
+          <w:rFonts w:ascii="Times New Roman" w:hAnsi="Times New Roman" w:cs="Times New Roman"/>
+          <w:b/>
+          <w:bCs/>
+          <w:sz w:val="28"/>
+          <w:szCs w:val="28"/>
+          <w:u w:val="single"/>
+          <w:lang w:bidi="ar-DZ"/>
+        </w:rPr>
+        <w:t xml:space="preserve"> Choix du sujet</w:t>
+      </w:r>
+      <w:r>
+        <w:rPr>
+          <w:rFonts w:ascii="Times New Roman" w:hAnsi="Times New Roman" w:cs="Times New Roman"/>
+          <w:b/>
+          <w:bCs/>
+          <w:sz w:val="28"/>
+          <w:szCs w:val="28"/>
+          <w:u w:val="single"/>
+          <w:lang w:bidi="ar-DZ"/>
+        </w:rPr>
+        <w:t> :</w:t>
       </w:r>
     </w:p>
     <w:p>
@@ -991,7 +1152,43 @@
           <w:u w:val="single"/>
           <w:lang w:bidi="ar-DZ"/>
         </w:rPr>
-        <w:t>0.3 : Intérêt du sujet</w:t>
+        <w:t>0.</w:t>
+      </w:r>
+      <w:r>
+        <w:rPr>
+          <w:rFonts w:ascii="Times New Roman" w:hAnsi="Times New Roman" w:cs="Times New Roman"/>
+          <w:b/>
+          <w:bCs/>
+          <w:sz w:val="28"/>
+          <w:szCs w:val="28"/>
+          <w:u w:val="single"/>
+          <w:lang w:bidi="ar-DZ"/>
+        </w:rPr>
+        <w:t>4</w:t>
+      </w:r>
+      <w:r>
+        <w:rPr>
+          <w:rFonts w:ascii="Times New Roman" w:hAnsi="Times New Roman" w:cs="Times New Roman"/>
+          <w:b/>
+          <w:bCs/>
+          <w:sz w:val="28"/>
+          <w:szCs w:val="28"/>
+          <w:u w:val="single"/>
+          <w:lang w:bidi="ar-DZ"/>
+        </w:rPr>
+        <w:t>  Intérêt du sujet</w:t>
+      </w:r>
+      <w:r>
+        <w:rPr>
+          <w:rFonts w:ascii="Times New Roman" w:hAnsi="Times New Roman" w:cs="Times New Roman"/>
+          <w:b/>
+          <w:bCs/>
+          <w:sz w:val="28"/>
+          <w:szCs w:val="28"/>
+          <w:u w:val="single"/>
+          <w:lang w:bidi="ar-DZ"/>
+        </w:rPr>
+        <w:t> :</w:t>
       </w:r>
     </w:p>
     <w:p>
@@ -1028,7 +1225,55 @@
           <w:u w:val="single"/>
           <w:lang w:bidi="ar-DZ"/>
         </w:rPr>
-        <w:t>0.3.1 : Intérêt personnel</w:t>
+        <w:t>0.</w:t>
+      </w:r>
+      <w:r>
+        <w:rPr>
+          <w:rFonts w:ascii="Times New Roman" w:hAnsi="Times New Roman" w:cs="Times New Roman"/>
+          <w:b/>
+          <w:bCs/>
+          <w:sz w:val="28"/>
+          <w:szCs w:val="28"/>
+          <w:u w:val="single"/>
+          <w:lang w:bidi="ar-DZ"/>
+        </w:rPr>
+        <w:t>4</w:t>
+      </w:r>
+      <w:r>
+        <w:rPr>
+          <w:rFonts w:ascii="Times New Roman" w:hAnsi="Times New Roman" w:cs="Times New Roman"/>
+          <w:b/>
+          <w:bCs/>
+          <w:sz w:val="28"/>
+          <w:szCs w:val="28"/>
+          <w:u w:val="single"/>
+          <w:lang w:bidi="ar-DZ"/>
+        </w:rPr>
+        <w:t>.1</w:t>
+      </w:r>
+      <w:r>
+        <w:rPr>
+          <w:rFonts w:ascii="Times New Roman" w:hAnsi="Times New Roman" w:cs="Times New Roman"/>
+          <w:b/>
+          <w:bCs/>
+          <w:sz w:val="28"/>
+          <w:szCs w:val="28"/>
+          <w:u w:val="single"/>
+          <w:lang w:bidi="ar-DZ"/>
+        </w:rPr>
+        <w:t xml:space="preserve"> Intérêt personnel</w:t>
+      </w:r>
+      <w:r>
+        <w:rPr>
+          <w:rFonts w:ascii="Times New Roman" w:hAnsi="Times New Roman" w:cs="Times New Roman"/>
+          <w:b/>
+          <w:bCs/>
+          <w:sz w:val="28"/>
+          <w:szCs w:val="28"/>
+          <w:u w:val="single"/>
+          <w:lang w:bidi="ar-DZ"/>
+        </w:rPr>
+        <w:t> :</w:t>
       </w:r>
     </w:p>
     <w:p>
@@ -1121,7 +1366,19 @@
           <w:u w:val="single"/>
           <w:lang w:bidi="ar-DZ"/>
         </w:rPr>
-        <w:t>0.3</w:t>
+        <w:t>0.</w:t>
+      </w:r>
+      <w:r>
+        <w:rPr>
+          <w:rFonts w:ascii="Times New Roman" w:hAnsi="Times New Roman" w:cs="Times New Roman"/>
+          <w:b/>
+          <w:bCs/>
+          <w:sz w:val="28"/>
+          <w:szCs w:val="28"/>
+          <w:u w:val="single"/>
+          <w:lang w:bidi="ar-DZ"/>
+        </w:rPr>
+        <w:t>4</w:t>
       </w:r>
       <w:r>
         <w:rPr>
@@ -1157,7 +1414,19 @@
           <w:u w:val="single"/>
           <w:lang w:bidi="ar-DZ"/>
         </w:rPr>
-        <w:t> : Intérêt social</w:t>
+        <w:t xml:space="preserve"> Intérêt social</w:t>
+      </w:r>
+      <w:r>
+        <w:rPr>
+          <w:rFonts w:ascii="Times New Roman" w:hAnsi="Times New Roman" w:cs="Times New Roman"/>
+          <w:b/>
+          <w:bCs/>
+          <w:sz w:val="28"/>
+          <w:szCs w:val="28"/>
+          <w:u w:val="single"/>
+          <w:lang w:bidi="ar-DZ"/>
+        </w:rPr>
+        <w:t> :</w:t>
       </w:r>
     </w:p>
     <w:p>
@@ -1208,7 +1477,17 @@
           <w:szCs w:val="24"/>
           <w:lang w:bidi="ar-DZ"/>
         </w:rPr>
-        <w:t>Quant à l’hôpital, les médecins et les personnes du laboratoire, pourront accéder à l’information en temps réel et au moment voulu, l’information sera précis, complète, et rapide tout cela grâce à la qualité des informations fournis par le système informatisé.</w:t>
+        <w:t xml:space="preserve">Quant à l’hôpital, les médecins et les personnes du laboratoire, pourront accéder à l’information en temps réel et au moment voulu, l’information sera précis, complète, </w:t>
+      </w:r>
+      <w:r>
+        <w:rPr>
+          <w:rFonts w:ascii="Times New Roman" w:hAnsi="Times New Roman" w:cs="Times New Roman"/>
+          <w:sz w:val="24"/>
+          <w:szCs w:val="24"/>
+          <w:lang w:bidi="ar-DZ"/>
+        </w:rPr>
+        <w:lastRenderedPageBreak/>
+        <w:t>et rapide tout cela grâce à la qualité des informations fournis par le système informatisé.</w:t>
       </w:r>
     </w:p>
     <w:p>
@@ -1274,7 +1553,55 @@
           <w:u w:val="single"/>
           <w:lang w:bidi="ar-DZ"/>
         </w:rPr>
-        <w:t>0.3.3 : Intérêt académique et scientifique</w:t>
+        <w:t>0.</w:t>
+      </w:r>
+      <w:r>
+        <w:rPr>
+          <w:rFonts w:ascii="Times New Roman" w:hAnsi="Times New Roman" w:cs="Times New Roman"/>
+          <w:b/>
+          <w:bCs/>
+          <w:sz w:val="28"/>
+          <w:szCs w:val="28"/>
+          <w:u w:val="single"/>
+          <w:lang w:bidi="ar-DZ"/>
+        </w:rPr>
+        <w:t>4</w:t>
+      </w:r>
+      <w:r>
+        <w:rPr>
+          <w:rFonts w:ascii="Times New Roman" w:hAnsi="Times New Roman" w:cs="Times New Roman"/>
+          <w:b/>
+          <w:bCs/>
+          <w:sz w:val="28"/>
+          <w:szCs w:val="28"/>
+          <w:u w:val="single"/>
+          <w:lang w:bidi="ar-DZ"/>
+        </w:rPr>
+        <w:t>.3</w:t>
+      </w:r>
+      <w:r>
+        <w:rPr>
+          <w:rFonts w:ascii="Times New Roman" w:hAnsi="Times New Roman" w:cs="Times New Roman"/>
+          <w:b/>
+          <w:bCs/>
+          <w:sz w:val="28"/>
+          <w:szCs w:val="28"/>
+          <w:u w:val="single"/>
+          <w:lang w:bidi="ar-DZ"/>
+        </w:rPr>
+        <w:t xml:space="preserve"> Intérêt académique et scientifique</w:t>
+      </w:r>
+      <w:r>
+        <w:rPr>
+          <w:rFonts w:ascii="Times New Roman" w:hAnsi="Times New Roman" w:cs="Times New Roman"/>
+          <w:b/>
+          <w:bCs/>
+          <w:sz w:val="28"/>
+          <w:szCs w:val="28"/>
+          <w:u w:val="single"/>
+          <w:lang w:bidi="ar-DZ"/>
+        </w:rPr>
+        <w:t> :</w:t>
       </w:r>
     </w:p>
     <w:p>
@@ -1300,7 +1627,43 @@
           <w:u w:val="single"/>
           <w:lang w:bidi="ar-DZ"/>
         </w:rPr>
-        <w:t>0.4 : Délimitation de sujet </w:t>
+        <w:t>0.</w:t>
+      </w:r>
+      <w:r>
+        <w:rPr>
+          <w:rFonts w:ascii="Times New Roman" w:hAnsi="Times New Roman" w:cs="Times New Roman"/>
+          <w:b/>
+          <w:bCs/>
+          <w:sz w:val="28"/>
+          <w:szCs w:val="28"/>
+          <w:u w:val="single"/>
+          <w:lang w:bidi="ar-DZ"/>
+        </w:rPr>
+        <w:t>5</w:t>
+      </w:r>
+      <w:r>
+        <w:rPr>
+          <w:rFonts w:ascii="Times New Roman" w:hAnsi="Times New Roman" w:cs="Times New Roman"/>
+          <w:b/>
+          <w:bCs/>
+          <w:sz w:val="28"/>
+          <w:szCs w:val="28"/>
+          <w:u w:val="single"/>
+          <w:lang w:bidi="ar-DZ"/>
+        </w:rPr>
+        <w:t xml:space="preserve"> Délimitation de sujet</w:t>
+      </w:r>
+      <w:r>
+        <w:rPr>
+          <w:rFonts w:ascii="Times New Roman" w:hAnsi="Times New Roman" w:cs="Times New Roman"/>
+          <w:b/>
+          <w:bCs/>
+          <w:sz w:val="28"/>
+          <w:szCs w:val="28"/>
+          <w:u w:val="single"/>
+          <w:lang w:bidi="ar-DZ"/>
+        </w:rPr>
+        <w:t> :</w:t>
       </w:r>
     </w:p>
     <w:p>
@@ -1321,7 +1684,6 @@
           <w:szCs w:val="24"/>
           <w:lang w:bidi="ar-DZ"/>
         </w:rPr>
-        <w:lastRenderedPageBreak/>
         <w:t>Notre travail se limite à la conception et développement d’une application pour un laboratoire d’analyse de sang. Il s</w:t>
       </w:r>
       <w:r>
@@ -1366,7 +1728,19 @@
           <w:u w:val="single"/>
           <w:lang w:bidi="ar-DZ"/>
         </w:rPr>
-        <w:t>0.5</w:t>
+        <w:t>0.</w:t>
+      </w:r>
+      <w:r>
+        <w:rPr>
+          <w:rFonts w:ascii="Times New Roman" w:hAnsi="Times New Roman" w:cs="Times New Roman"/>
+          <w:b/>
+          <w:bCs/>
+          <w:sz w:val="28"/>
+          <w:szCs w:val="28"/>
+          <w:u w:val="single"/>
+          <w:lang w:bidi="ar-DZ"/>
+        </w:rPr>
+        <w:t>6</w:t>
       </w:r>
       <w:r>
         <w:rPr>
@@ -1531,7 +1905,31 @@
           <w:u w:val="single"/>
           <w:lang w:bidi="ar-DZ"/>
         </w:rPr>
-        <w:t xml:space="preserve">0.6  </w:t>
+        <w:t>0.</w:t>
+      </w:r>
+      <w:r>
+        <w:rPr>
+          <w:rFonts w:ascii="Times New Roman" w:hAnsi="Times New Roman" w:cs="Times New Roman"/>
+          <w:b/>
+          <w:bCs/>
+          <w:sz w:val="28"/>
+          <w:szCs w:val="28"/>
+          <w:u w:val="single"/>
+          <w:lang w:bidi="ar-DZ"/>
+        </w:rPr>
+        <w:t>7</w:t>
+      </w:r>
+      <w:r>
+        <w:rPr>
+          <w:rFonts w:ascii="Times New Roman" w:hAnsi="Times New Roman" w:cs="Times New Roman"/>
+          <w:b/>
+          <w:bCs/>
+          <w:sz w:val="28"/>
+          <w:szCs w:val="28"/>
+          <w:u w:val="single"/>
+          <w:lang w:bidi="ar-DZ"/>
+        </w:rPr>
+        <w:t xml:space="preserve">  </w:t>
       </w:r>
       <w:r>
         <w:rPr>
@@ -1668,47 +2066,45 @@
           <w:bCs/>
           <w:sz w:val="28"/>
           <w:szCs w:val="28"/>
-          <w:lang w:bidi="ar-DZ"/>
-        </w:rPr>
-      </w:pPr>
-    </w:p>
-    <w:p>
-      <w:pPr>
-        <w:spacing w:before="120" w:after="120"/>
-        <w:rPr>
-          <w:rFonts w:ascii="Times New Roman" w:hAnsi="Times New Roman" w:cs="Times New Roman"/>
-          <w:b/>
-          <w:bCs/>
-          <w:sz w:val="28"/>
-          <w:szCs w:val="28"/>
-          <w:lang w:bidi="ar-DZ"/>
-        </w:rPr>
-      </w:pPr>
-    </w:p>
-    <w:p>
-      <w:pPr>
-        <w:spacing w:before="120" w:after="120"/>
-        <w:rPr>
-          <w:rFonts w:ascii="Times New Roman" w:hAnsi="Times New Roman" w:cs="Times New Roman"/>
-          <w:b/>
-          <w:bCs/>
-          <w:sz w:val="28"/>
-          <w:szCs w:val="28"/>
-          <w:u w:val="single"/>
-          <w:lang w:bidi="ar-DZ"/>
-        </w:rPr>
-      </w:pPr>
-      <w:r>
-        <w:rPr>
-          <w:rFonts w:ascii="Times New Roman" w:hAnsi="Times New Roman" w:cs="Times New Roman"/>
-          <w:b/>
-          <w:bCs/>
-          <w:sz w:val="28"/>
-          <w:szCs w:val="28"/>
-          <w:u w:val="single"/>
-          <w:lang w:bidi="ar-DZ"/>
-        </w:rPr>
-        <w:t>0.7 Objectifs :</w:t>
+          <w:u w:val="single"/>
+          <w:lang w:bidi="ar-DZ"/>
+        </w:rPr>
+      </w:pPr>
+      <w:r>
+        <w:rPr>
+          <w:rFonts w:ascii="Times New Roman" w:hAnsi="Times New Roman" w:cs="Times New Roman"/>
+          <w:b/>
+          <w:bCs/>
+          <w:sz w:val="28"/>
+          <w:szCs w:val="28"/>
+          <w:u w:val="single"/>
+          <w:lang w:bidi="ar-DZ"/>
+        </w:rPr>
+        <w:t>0.</w:t>
+      </w:r>
+      <w:r>
+        <w:rPr>
+          <w:rFonts w:ascii="Times New Roman" w:hAnsi="Times New Roman" w:cs="Times New Roman"/>
+          <w:b/>
+          <w:bCs/>
+          <w:sz w:val="28"/>
+          <w:szCs w:val="28"/>
+          <w:u w:val="single"/>
+          <w:lang w:bidi="ar-DZ"/>
+        </w:rPr>
+        <w:t>8</w:t>
+      </w:r>
+      <w:r>
+        <w:rPr>
+          <w:rFonts w:ascii="Times New Roman" w:hAnsi="Times New Roman" w:cs="Times New Roman"/>
+          <w:b/>
+          <w:bCs/>
+          <w:sz w:val="28"/>
+          <w:szCs w:val="28"/>
+          <w:u w:val="single"/>
+          <w:lang w:bidi="ar-DZ"/>
+        </w:rPr>
+        <w:t xml:space="preserve"> Objectifs :</w:t>
       </w:r>
     </w:p>
     <w:p>

</xml_diff>

<commit_message>
Date 14/05/1439 ----------------------------------> U_Entreprise.pas : Fixed visual problem ----------------------------------> U_Main.pas : add analyse tabs 'Hint' not complite & fix a bug at Acceuil Resize left 4 other time ----------------------------------> Momoire.docx : add some titles for Chap 0
</commit_message>
<xml_diff>
--- a/Memoire.docx
+++ b/Memoire.docx
@@ -56,7 +56,7 @@
           <w:szCs w:val="32"/>
           <w:u w:val="single"/>
         </w:rPr>
-        <w:t xml:space="preserve"> 0: Introduction </w:t>
+        <w:t xml:space="preserve"> 0 Introduction </w:t>
       </w:r>
       <w:r>
         <w:rPr>
@@ -72,195 +72,307 @@
     </w:p>
     <w:p>
       <w:pPr>
+        <w:pStyle w:val="Paragraphedeliste"/>
+        <w:numPr>
+          <w:ilvl w:val="1"/>
+          <w:numId w:val="8"/>
+        </w:numPr>
         <w:spacing w:before="240" w:after="240"/>
         <w:rPr>
-          <w:rFonts w:ascii="Times New Roman" w:hAnsi="Times New Roman" w:cs="Times New Roman" w:hint="cs"/>
-          <w:b/>
-          <w:bCs/>
-          <w:sz w:val="28"/>
-          <w:szCs w:val="28"/>
-          <w:u w:val="single"/>
-        </w:rPr>
-      </w:pPr>
-      <w:r>
-        <w:rPr>
-          <w:rFonts w:ascii="Times New Roman" w:hAnsi="Times New Roman" w:cs="Times New Roman"/>
-          <w:b/>
-          <w:bCs/>
-          <w:sz w:val="28"/>
-          <w:szCs w:val="28"/>
-          <w:u w:val="single"/>
-        </w:rPr>
-        <w:t>0.1</w:t>
-      </w:r>
-      <w:r>
-        <w:rPr>
-          <w:rFonts w:ascii="Times New Roman" w:hAnsi="Times New Roman" w:cs="Times New Roman"/>
-          <w:b/>
-          <w:bCs/>
-          <w:sz w:val="28"/>
-          <w:szCs w:val="28"/>
-          <w:u w:val="single"/>
-        </w:rPr>
-        <w:t>Historique du établissement public hospitalisé Djilali Bo naama :</w:t>
+          <w:rFonts w:ascii="Times New Roman" w:hAnsi="Times New Roman" w:cs="Times New Roman"/>
+          <w:b/>
+          <w:bCs/>
+          <w:sz w:val="28"/>
+          <w:szCs w:val="28"/>
+          <w:u w:val="single"/>
+        </w:rPr>
+      </w:pPr>
+      <w:r>
+        <w:rPr>
+          <w:rFonts w:ascii="Times New Roman" w:hAnsi="Times New Roman" w:cs="Times New Roman"/>
+          <w:b/>
+          <w:bCs/>
+          <w:sz w:val="28"/>
+          <w:szCs w:val="28"/>
+          <w:u w:val="single"/>
+        </w:rPr>
+        <w:t>Présentation de l’organisme :</w:t>
+      </w:r>
+    </w:p>
+    <w:p>
+      <w:pPr>
+        <w:spacing w:before="240" w:after="240"/>
+        <w:ind w:firstLine="420"/>
+        <w:rPr>
+          <w:rFonts w:ascii="Times New Roman" w:hAnsi="Times New Roman" w:cs="Times New Roman"/>
+          <w:b/>
+          <w:bCs/>
+          <w:sz w:val="28"/>
+          <w:szCs w:val="28"/>
+          <w:u w:val="single"/>
+        </w:rPr>
+      </w:pPr>
+      <w:r>
+        <w:rPr>
+          <w:rFonts w:ascii="Times New Roman" w:hAnsi="Times New Roman" w:cs="Times New Roman"/>
+          <w:b/>
+          <w:bCs/>
+          <w:sz w:val="28"/>
+          <w:szCs w:val="28"/>
+          <w:u w:val="single"/>
+        </w:rPr>
+        <w:t xml:space="preserve">0.1.1 </w:t>
+      </w:r>
+      <w:r>
+        <w:rPr>
+          <w:rFonts w:ascii="Times New Roman" w:hAnsi="Times New Roman" w:cs="Times New Roman"/>
+          <w:b/>
+          <w:bCs/>
+          <w:sz w:val="28"/>
+          <w:szCs w:val="28"/>
+          <w:u w:val="single"/>
+        </w:rPr>
+        <w:t xml:space="preserve">Historique </w:t>
+      </w:r>
+      <w:r>
+        <w:rPr>
+          <w:rFonts w:ascii="Times New Roman" w:hAnsi="Times New Roman" w:cs="Times New Roman"/>
+          <w:b/>
+          <w:bCs/>
+          <w:sz w:val="28"/>
+          <w:szCs w:val="28"/>
+          <w:u w:val="single"/>
+        </w:rPr>
+        <w:t>de l’établissement</w:t>
+      </w:r>
+      <w:r>
+        <w:rPr>
+          <w:rFonts w:ascii="Times New Roman" w:hAnsi="Times New Roman" w:cs="Times New Roman"/>
+          <w:b/>
+          <w:bCs/>
+          <w:sz w:val="28"/>
+          <w:szCs w:val="28"/>
+          <w:u w:val="single"/>
+        </w:rPr>
+        <w:t xml:space="preserve"> publi</w:t>
+      </w:r>
+      <w:r>
+        <w:rPr>
+          <w:rFonts w:ascii="Times New Roman" w:hAnsi="Times New Roman" w:cs="Times New Roman"/>
+          <w:b/>
+          <w:bCs/>
+          <w:sz w:val="28"/>
+          <w:szCs w:val="28"/>
+          <w:u w:val="single"/>
+        </w:rPr>
+        <w:t xml:space="preserve">c hospitalisé Djilali Bo </w:t>
+      </w:r>
+      <w:proofErr w:type="spellStart"/>
+      <w:r>
+        <w:rPr>
+          <w:rFonts w:ascii="Times New Roman" w:hAnsi="Times New Roman" w:cs="Times New Roman"/>
+          <w:b/>
+          <w:bCs/>
+          <w:sz w:val="28"/>
+          <w:szCs w:val="28"/>
+          <w:u w:val="single"/>
+        </w:rPr>
+        <w:t>naama</w:t>
+      </w:r>
+      <w:proofErr w:type="spellEnd"/>
+      <w:r>
+        <w:rPr>
+          <w:rFonts w:ascii="Times New Roman" w:hAnsi="Times New Roman" w:cs="Times New Roman"/>
+          <w:b/>
+          <w:bCs/>
+          <w:sz w:val="28"/>
+          <w:szCs w:val="28"/>
+          <w:u w:val="single"/>
+        </w:rPr>
+        <w:t> :</w:t>
+      </w:r>
+    </w:p>
+    <w:p>
+      <w:pPr>
+        <w:pStyle w:val="Paragraphedeliste"/>
+        <w:numPr>
+          <w:ilvl w:val="3"/>
+          <w:numId w:val="9"/>
+        </w:numPr>
+        <w:spacing w:before="240" w:after="240"/>
+        <w:rPr>
+          <w:rFonts w:ascii="Times New Roman" w:hAnsi="Times New Roman" w:cs="Times New Roman"/>
+          <w:sz w:val="24"/>
+          <w:szCs w:val="24"/>
+        </w:rPr>
+      </w:pPr>
+      <w:r>
+        <w:rPr>
+          <w:rFonts w:ascii="Times New Roman" w:hAnsi="Times New Roman" w:cs="Times New Roman"/>
+          <w:sz w:val="24"/>
+          <w:szCs w:val="24"/>
+        </w:rPr>
+        <w:t>Est une institution de nature administrative établie co</w:t>
+      </w:r>
+      <w:r>
+        <w:rPr>
+          <w:rFonts w:ascii="Times New Roman" w:hAnsi="Times New Roman" w:cs="Times New Roman"/>
+          <w:sz w:val="24"/>
+          <w:szCs w:val="24"/>
+        </w:rPr>
+        <w:t>nformément au décret exécutif</w:t>
+      </w:r>
+      <w:r>
+        <w:rPr>
+          <w:rFonts w:ascii="Times New Roman" w:hAnsi="Times New Roman" w:cs="Times New Roman"/>
+          <w:sz w:val="24"/>
+          <w:szCs w:val="24"/>
+        </w:rPr>
+        <w:tab/>
+        <w:t xml:space="preserve"> n</w:t>
+      </w:r>
+      <w:r>
+        <w:rPr>
+          <w:rFonts w:ascii="Times New Roman" w:hAnsi="Times New Roman" w:cs="Times New Roman"/>
+          <w:sz w:val="24"/>
+          <w:szCs w:val="24"/>
+        </w:rPr>
+        <w:t>° 140-07 du 19 mai 2007, qui prévoit la création d'établissements de santé, d'établissements de santé publique, de leurs organisations et de leur fonctionnement, modifiés et complémentaires.</w:t>
       </w:r>
     </w:p>
     <w:p>
       <w:pPr>
         <w:pStyle w:val="Paragraphedeliste"/>
         <w:spacing w:before="240" w:after="240"/>
-        <w:ind w:left="360"/>
-        <w:rPr>
-          <w:rFonts w:ascii="Times New Roman" w:hAnsi="Times New Roman" w:cs="Times New Roman"/>
-          <w:sz w:val="24"/>
-          <w:szCs w:val="24"/>
-        </w:rPr>
-      </w:pPr>
-      <w:r>
-        <w:rPr>
-          <w:rFonts w:ascii="Times New Roman" w:hAnsi="Times New Roman" w:cs="Times New Roman"/>
-          <w:sz w:val="24"/>
-          <w:szCs w:val="24"/>
-        </w:rPr>
-        <w:t>Est une institution de nature administrative établie conformément au décret exécutif n ° 140-07 du 19 mai 2007, qui prévoit la création d'établissements de santé, d'établissements de santé publique, de leurs organisations et de leur fonctionnement, modifiés et complémentaires.</w:t>
+        <w:rPr>
+          <w:rFonts w:ascii="Times New Roman" w:hAnsi="Times New Roman" w:cs="Times New Roman"/>
+          <w:sz w:val="24"/>
+          <w:szCs w:val="24"/>
+          <w:lang w:bidi="ar-DZ"/>
+        </w:rPr>
+      </w:pPr>
+      <w:r>
+        <w:rPr>
+          <w:rFonts w:ascii="Times New Roman" w:hAnsi="Times New Roman" w:cs="Times New Roman"/>
+          <w:sz w:val="24"/>
+          <w:szCs w:val="24"/>
+          <w:lang w:bidi="ar-DZ"/>
+        </w:rPr>
+        <w:t xml:space="preserve">La Fondation fournit des services de santé tels qu'ils sont trouvés pour l'attention et les soins de santé du citoyen de </w:t>
+      </w:r>
+      <w:r>
+        <w:rPr>
+          <w:rFonts w:ascii="Times New Roman" w:hAnsi="Times New Roman" w:cs="Times New Roman"/>
+          <w:sz w:val="24"/>
+          <w:szCs w:val="24"/>
+          <w:lang w:bidi="ar-DZ"/>
+        </w:rPr>
+        <w:t>Ksar Chellala</w:t>
+      </w:r>
+      <w:r>
+        <w:rPr>
+          <w:rFonts w:ascii="Times New Roman" w:hAnsi="Times New Roman" w:cs="Times New Roman"/>
+          <w:sz w:val="24"/>
+          <w:szCs w:val="24"/>
+          <w:lang w:bidi="ar-DZ"/>
+        </w:rPr>
+        <w:t xml:space="preserve"> et des municipalités voisines</w:t>
+      </w:r>
+      <w:r>
+        <w:rPr>
+          <w:rFonts w:ascii="Times New Roman" w:hAnsi="Times New Roman" w:cs="Times New Roman"/>
+          <w:sz w:val="24"/>
+          <w:szCs w:val="24"/>
+          <w:lang w:bidi="ar-DZ"/>
+        </w:rPr>
+        <w:t>.</w:t>
       </w:r>
     </w:p>
     <w:p>
       <w:pPr>
         <w:pStyle w:val="Paragraphedeliste"/>
         <w:spacing w:before="240" w:after="240"/>
-        <w:ind w:left="360"/>
-        <w:rPr>
-          <w:rFonts w:ascii="Times New Roman" w:hAnsi="Times New Roman" w:cs="Times New Roman"/>
-          <w:sz w:val="24"/>
-          <w:szCs w:val="24"/>
-          <w:lang w:bidi="ar-DZ"/>
-        </w:rPr>
-      </w:pPr>
-      <w:r>
-        <w:rPr>
-          <w:rFonts w:ascii="Times New Roman" w:hAnsi="Times New Roman" w:cs="Times New Roman"/>
-          <w:sz w:val="24"/>
-          <w:szCs w:val="24"/>
-          <w:lang w:bidi="ar-DZ"/>
-        </w:rPr>
-        <w:t xml:space="preserve">La Fondation fournit des services de santé tels qu'ils sont trouvés pour l'attention et les soins de santé du citoyen de </w:t>
-      </w:r>
-      <w:r>
-        <w:rPr>
-          <w:rFonts w:ascii="Times New Roman" w:hAnsi="Times New Roman" w:cs="Times New Roman"/>
-          <w:sz w:val="24"/>
-          <w:szCs w:val="24"/>
-          <w:lang w:bidi="ar-DZ"/>
-        </w:rPr>
-        <w:t>Ksar Chellala</w:t>
-      </w:r>
-      <w:r>
-        <w:rPr>
-          <w:rFonts w:ascii="Times New Roman" w:hAnsi="Times New Roman" w:cs="Times New Roman"/>
-          <w:sz w:val="24"/>
-          <w:szCs w:val="24"/>
-          <w:lang w:bidi="ar-DZ"/>
-        </w:rPr>
-        <w:t xml:space="preserve"> et des municipalités voisines</w:t>
-      </w:r>
-      <w:r>
-        <w:rPr>
-          <w:rFonts w:ascii="Times New Roman" w:hAnsi="Times New Roman" w:cs="Times New Roman"/>
-          <w:sz w:val="24"/>
-          <w:szCs w:val="24"/>
-          <w:lang w:bidi="ar-DZ"/>
-        </w:rPr>
-        <w:t>.</w:t>
+        <w:ind w:left="360" w:firstLine="360"/>
+        <w:rPr>
+          <w:rFonts w:ascii="Times New Roman" w:hAnsi="Times New Roman" w:cs="Times New Roman"/>
+          <w:sz w:val="24"/>
+          <w:szCs w:val="24"/>
+          <w:lang w:bidi="ar-DZ"/>
+        </w:rPr>
+      </w:pPr>
+      <w:r>
+        <w:rPr>
+          <w:rFonts w:ascii="Times New Roman" w:hAnsi="Times New Roman" w:cs="Times New Roman"/>
+          <w:sz w:val="24"/>
+          <w:szCs w:val="24"/>
+          <w:lang w:bidi="ar-DZ"/>
+        </w:rPr>
+        <w:t>Ouvert en 1985, l'hôpital est un bâtiment prêt à l'emploi d'une superficie de 17250 m.</w:t>
       </w:r>
     </w:p>
     <w:p>
       <w:pPr>
         <w:pStyle w:val="Paragraphedeliste"/>
         <w:spacing w:before="240" w:after="240"/>
-        <w:ind w:left="360"/>
-        <w:rPr>
-          <w:rFonts w:ascii="Times New Roman" w:hAnsi="Times New Roman" w:cs="Times New Roman"/>
-          <w:sz w:val="24"/>
-          <w:szCs w:val="24"/>
-          <w:lang w:bidi="ar-DZ"/>
-        </w:rPr>
-      </w:pPr>
-      <w:r>
-        <w:rPr>
-          <w:rFonts w:ascii="Times New Roman" w:hAnsi="Times New Roman" w:cs="Times New Roman"/>
-          <w:sz w:val="24"/>
-          <w:szCs w:val="24"/>
-          <w:lang w:bidi="ar-DZ"/>
-        </w:rPr>
-        <w:t>Ouvert en 1985, l'hôpital est un bâtiment prêt à l'emploi d'une superficie de 17250 m.</w:t>
+        <w:rPr>
+          <w:rFonts w:ascii="Times New Roman" w:hAnsi="Times New Roman" w:cs="Times New Roman"/>
+          <w:sz w:val="24"/>
+          <w:szCs w:val="24"/>
+          <w:lang w:bidi="ar-DZ"/>
+        </w:rPr>
+      </w:pPr>
+      <w:r>
+        <w:rPr>
+          <w:rFonts w:ascii="Times New Roman" w:hAnsi="Times New Roman" w:cs="Times New Roman"/>
+          <w:sz w:val="24"/>
+          <w:szCs w:val="24"/>
+          <w:lang w:bidi="ar-DZ"/>
+        </w:rPr>
+        <w:t xml:space="preserve">Il couvre actuellement 74 300 habitants du palais Palace, en plus de quelques municipalités voisines de l'état de </w:t>
+      </w:r>
+      <w:r>
+        <w:rPr>
+          <w:rFonts w:ascii="Times New Roman" w:hAnsi="Times New Roman" w:cs="Times New Roman"/>
+          <w:sz w:val="24"/>
+          <w:szCs w:val="24"/>
+          <w:lang w:bidi="ar-DZ"/>
+        </w:rPr>
+        <w:t>(</w:t>
+      </w:r>
+      <w:r>
+        <w:rPr>
+          <w:rFonts w:ascii="Times New Roman" w:hAnsi="Times New Roman" w:cs="Times New Roman"/>
+          <w:sz w:val="24"/>
+          <w:szCs w:val="24"/>
+          <w:lang w:bidi="ar-DZ"/>
+        </w:rPr>
+        <w:t>Djelfa-</w:t>
+      </w:r>
+      <w:r>
+        <w:rPr>
+          <w:rFonts w:asciiTheme="majorBidi" w:hAnsiTheme="majorBidi" w:cstheme="majorBidi"/>
+          <w:sz w:val="24"/>
+          <w:szCs w:val="24"/>
+          <w:shd w:val="clear" w:color="auto" w:fill="FFFFFF"/>
+        </w:rPr>
+        <w:t>Tissemsilt</w:t>
+      </w:r>
+      <w:r>
+        <w:rPr>
+          <w:rFonts w:ascii="Times New Roman" w:hAnsi="Times New Roman" w:cs="Times New Roman"/>
+          <w:sz w:val="24"/>
+          <w:szCs w:val="24"/>
+          <w:lang w:bidi="ar-DZ"/>
+        </w:rPr>
+        <w:t>).</w:t>
       </w:r>
     </w:p>
     <w:p>
       <w:pPr>
         <w:pStyle w:val="Paragraphedeliste"/>
         <w:spacing w:before="240" w:after="240"/>
-        <w:ind w:left="360"/>
-        <w:rPr>
-          <w:rFonts w:ascii="Times New Roman" w:hAnsi="Times New Roman" w:cs="Times New Roman"/>
-          <w:sz w:val="24"/>
-          <w:szCs w:val="24"/>
-          <w:lang w:bidi="ar-DZ"/>
-        </w:rPr>
-      </w:pPr>
-      <w:r>
-        <w:rPr>
-          <w:rFonts w:ascii="Times New Roman" w:hAnsi="Times New Roman" w:cs="Times New Roman"/>
-          <w:sz w:val="24"/>
-          <w:szCs w:val="24"/>
-          <w:lang w:bidi="ar-DZ"/>
-        </w:rPr>
-        <w:t xml:space="preserve">Il couvre actuellement 74 300 habitants du palais Palace, en plus de quelques municipalités voisines de l'état de </w:t>
-      </w:r>
-      <w:r>
-        <w:rPr>
-          <w:rFonts w:ascii="Times New Roman" w:hAnsi="Times New Roman" w:cs="Times New Roman"/>
-          <w:sz w:val="24"/>
-          <w:szCs w:val="24"/>
-          <w:lang w:bidi="ar-DZ"/>
-        </w:rPr>
-        <w:t>(</w:t>
-      </w:r>
-      <w:r>
-        <w:rPr>
-          <w:rFonts w:ascii="Times New Roman" w:hAnsi="Times New Roman" w:cs="Times New Roman"/>
-          <w:sz w:val="24"/>
-          <w:szCs w:val="24"/>
-          <w:lang w:bidi="ar-DZ"/>
-        </w:rPr>
-        <w:t>Djelfa-</w:t>
-      </w:r>
-      <w:r>
-        <w:rPr>
-          <w:rFonts w:asciiTheme="majorBidi" w:hAnsiTheme="majorBidi" w:cstheme="majorBidi"/>
-          <w:sz w:val="24"/>
-          <w:szCs w:val="24"/>
-          <w:shd w:val="clear" w:color="auto" w:fill="FFFFFF"/>
-        </w:rPr>
-        <w:t>Tissemsilt</w:t>
-      </w:r>
-      <w:r>
-        <w:rPr>
-          <w:rFonts w:ascii="Times New Roman" w:hAnsi="Times New Roman" w:cs="Times New Roman"/>
-          <w:sz w:val="24"/>
-          <w:szCs w:val="24"/>
-          <w:lang w:bidi="ar-DZ"/>
-        </w:rPr>
-        <w:t>).</w:t>
-      </w:r>
-    </w:p>
-    <w:p>
-      <w:pPr>
-        <w:pStyle w:val="Paragraphedeliste"/>
-        <w:spacing w:before="240" w:after="240"/>
-        <w:ind w:left="360"/>
-        <w:rPr>
-          <w:rFonts w:ascii="Times New Roman" w:hAnsi="Times New Roman" w:cs="Times New Roman" w:hint="cs"/>
+        <w:rPr>
+          <w:rFonts w:ascii="Times New Roman" w:hAnsi="Times New Roman" w:cs="Times New Roman"/>
           <w:sz w:val="24"/>
           <w:szCs w:val="24"/>
           <w:rtl/>
@@ -381,9 +493,8 @@
       <w:pPr>
         <w:pStyle w:val="Paragraphedeliste"/>
         <w:spacing w:before="240" w:after="240"/>
-        <w:ind w:left="360"/>
-        <w:rPr>
-          <w:rFonts w:ascii="Times New Roman" w:hAnsi="Times New Roman" w:cs="Times New Roman" w:hint="cs"/>
+        <w:rPr>
+          <w:rFonts w:ascii="Times New Roman" w:hAnsi="Times New Roman" w:cs="Times New Roman"/>
           <w:sz w:val="24"/>
           <w:szCs w:val="24"/>
           <w:rtl/>
@@ -404,7 +515,6 @@
       <w:pPr>
         <w:pStyle w:val="Paragraphedeliste"/>
         <w:spacing w:before="240" w:after="240"/>
-        <w:ind w:left="360"/>
         <w:rPr>
           <w:rFonts w:ascii="Times New Roman" w:hAnsi="Times New Roman" w:cs="Times New Roman"/>
           <w:sz w:val="24"/>
@@ -435,7 +545,6 @@
       <w:pPr>
         <w:pStyle w:val="Paragraphedeliste"/>
         <w:spacing w:before="240" w:after="240"/>
-        <w:ind w:left="360"/>
         <w:rPr>
           <w:rFonts w:ascii="Times New Roman" w:hAnsi="Times New Roman" w:cs="Times New Roman"/>
           <w:sz w:val="24"/>
@@ -455,16 +564,142 @@
     </w:p>
     <w:p>
       <w:pPr>
-        <w:pStyle w:val="Paragraphedeliste"/>
         <w:spacing w:before="240" w:after="240"/>
-        <w:ind w:left="360"/>
-        <w:rPr>
-          <w:rFonts w:ascii="Times New Roman" w:hAnsi="Times New Roman" w:cs="Times New Roman"/>
-          <w:sz w:val="24"/>
-          <w:szCs w:val="24"/>
-          <w:lang w:bidi="ar-DZ"/>
-        </w:rPr>
-      </w:pPr>
+        <w:rPr>
+          <w:rFonts w:ascii="Times New Roman" w:hAnsi="Times New Roman" w:cs="Times New Roman"/>
+          <w:sz w:val="24"/>
+          <w:szCs w:val="24"/>
+          <w:lang w:bidi="ar-DZ"/>
+        </w:rPr>
+      </w:pPr>
+      <w:r>
+        <w:rPr>
+          <w:rFonts w:ascii="Times New Roman" w:hAnsi="Times New Roman" w:cs="Times New Roman"/>
+          <w:b/>
+          <w:bCs/>
+          <w:sz w:val="28"/>
+          <w:szCs w:val="28"/>
+          <w:u w:val="single"/>
+          <w:lang w:bidi="ar-DZ"/>
+        </w:rPr>
+        <w:t xml:space="preserve">0.1.2 </w:t>
+      </w:r>
+      <w:r>
+        <w:rPr>
+          <w:rFonts w:ascii="Times New Roman" w:hAnsi="Times New Roman" w:cs="Times New Roman"/>
+          <w:b/>
+          <w:bCs/>
+          <w:sz w:val="28"/>
+          <w:szCs w:val="28"/>
+          <w:u w:val="single"/>
+          <w:lang w:bidi="ar-DZ"/>
+        </w:rPr>
+        <w:t>Le service de laboratoire d’analyse de sang d’EPH :</w:t>
+      </w:r>
+    </w:p>
+    <w:p>
+      <w:pPr>
+        <w:spacing w:before="240" w:after="240"/>
+        <w:rPr>
+          <w:rFonts w:ascii="Times New Roman" w:hAnsi="Times New Roman" w:cs="Times New Roman"/>
+          <w:b/>
+          <w:bCs/>
+          <w:sz w:val="28"/>
+          <w:szCs w:val="28"/>
+          <w:u w:val="single"/>
+          <w:lang w:bidi="ar-DZ"/>
+        </w:rPr>
+      </w:pPr>
+      <w:r>
+        <w:rPr>
+          <w:rFonts w:ascii="Times New Roman" w:hAnsi="Times New Roman" w:cs="Times New Roman"/>
+          <w:b/>
+          <w:bCs/>
+          <w:sz w:val="28"/>
+          <w:szCs w:val="28"/>
+          <w:u w:val="single"/>
+          <w:lang w:bidi="ar-DZ"/>
+        </w:rPr>
+        <w:t>0.1.3 Organigramme du laboratoire d’EPH :</w:t>
+      </w:r>
+    </w:p>
+    <w:p>
+      <w:pPr>
+        <w:spacing w:before="240" w:after="240"/>
+        <w:rPr>
+          <w:rFonts w:ascii="Times New Roman" w:hAnsi="Times New Roman" w:cs="Times New Roman"/>
+          <w:b/>
+          <w:bCs/>
+          <w:sz w:val="28"/>
+          <w:szCs w:val="28"/>
+          <w:u w:val="single"/>
+          <w:lang w:bidi="ar-DZ"/>
+        </w:rPr>
+      </w:pPr>
+      <w:r>
+        <w:rPr>
+          <w:rFonts w:ascii="Times New Roman" w:hAnsi="Times New Roman" w:cs="Times New Roman"/>
+          <w:b/>
+          <w:bCs/>
+          <w:sz w:val="28"/>
+          <w:szCs w:val="28"/>
+          <w:u w:val="single"/>
+          <w:lang w:bidi="ar-DZ"/>
+        </w:rPr>
+        <w:t>0.1.4 Définition de concept analyse de sang :</w:t>
+      </w:r>
+    </w:p>
+    <w:p>
+      <w:pPr>
+        <w:spacing w:before="240" w:after="240"/>
+        <w:rPr>
+          <w:rFonts w:ascii="Times New Roman" w:hAnsi="Times New Roman" w:cs="Times New Roman"/>
+          <w:b/>
+          <w:bCs/>
+          <w:sz w:val="28"/>
+          <w:szCs w:val="28"/>
+          <w:u w:val="single"/>
+          <w:lang w:bidi="ar-DZ"/>
+        </w:rPr>
+      </w:pPr>
+      <w:r>
+        <w:rPr>
+          <w:rFonts w:ascii="Times New Roman" w:hAnsi="Times New Roman" w:cs="Times New Roman"/>
+          <w:b/>
+          <w:bCs/>
+          <w:sz w:val="28"/>
+          <w:szCs w:val="28"/>
+          <w:u w:val="single"/>
+          <w:lang w:bidi="ar-DZ"/>
+        </w:rPr>
+        <w:t>0.1.5 Les mission du laboratoire d’analyse de sang</w:t>
+      </w:r>
+    </w:p>
+    <w:p>
+      <w:pPr>
+        <w:spacing w:before="240" w:after="240"/>
+        <w:rPr>
+          <w:rFonts w:ascii="Times New Roman" w:hAnsi="Times New Roman" w:cs="Times New Roman"/>
+          <w:b/>
+          <w:bCs/>
+          <w:sz w:val="28"/>
+          <w:szCs w:val="28"/>
+          <w:u w:val="single"/>
+          <w:lang w:bidi="ar-DZ"/>
+        </w:rPr>
+      </w:pPr>
+      <w:r>
+        <w:rPr>
+          <w:rFonts w:ascii="Times New Roman" w:hAnsi="Times New Roman" w:cs="Times New Roman"/>
+          <w:b/>
+          <w:bCs/>
+          <w:sz w:val="28"/>
+          <w:szCs w:val="28"/>
+          <w:u w:val="single"/>
+          <w:lang w:bidi="ar-DZ"/>
+        </w:rPr>
+        <w:t>0.1.6 Fonctionnement de laboratoire :</w:t>
+      </w:r>
     </w:p>
     <w:p>
       <w:pPr>
@@ -487,6 +722,7 @@
           <w:szCs w:val="28"/>
           <w:u w:val="single"/>
         </w:rPr>
+        <w:lastRenderedPageBreak/>
         <w:t>0.</w:t>
       </w:r>
       <w:r>
@@ -682,7 +918,6 @@
           <w:szCs w:val="24"/>
           <w:lang w:bidi="ar-DZ"/>
         </w:rPr>
-        <w:lastRenderedPageBreak/>
         <w:t xml:space="preserve">Ainsi, jusqu'à présent, l’ordinateur reste le moyen le plus sur pour le traitement et la </w:t>
       </w:r>
       <w:r>
@@ -1294,6 +1529,7 @@
           <w:szCs w:val="24"/>
           <w:lang w:bidi="ar-DZ"/>
         </w:rPr>
+        <w:lastRenderedPageBreak/>
         <w:t xml:space="preserve">Ce travail de mémoire nous permettra d’acquérir des connaissances dans </w:t>
       </w:r>
       <w:r>
@@ -1477,17 +1713,7 @@
           <w:szCs w:val="24"/>
           <w:lang w:bidi="ar-DZ"/>
         </w:rPr>
-        <w:t xml:space="preserve">Quant à l’hôpital, les médecins et les personnes du laboratoire, pourront accéder à l’information en temps réel et au moment voulu, l’information sera précis, complète, </w:t>
-      </w:r>
-      <w:r>
-        <w:rPr>
-          <w:rFonts w:ascii="Times New Roman" w:hAnsi="Times New Roman" w:cs="Times New Roman"/>
-          <w:sz w:val="24"/>
-          <w:szCs w:val="24"/>
-          <w:lang w:bidi="ar-DZ"/>
-        </w:rPr>
-        <w:lastRenderedPageBreak/>
-        <w:t>et rapide tout cela grâce à la qualité des informations fournis par le système informatisé.</w:t>
+        <w:t>Quant à l’hôpital, les médecins et les personnes du laboratoire, pourront accéder à l’information en temps réel et au moment voulu, l’information sera précis, complète, et rapide tout cela grâce à la qualité des informations fournis par le système informatisé.</w:t>
       </w:r>
     </w:p>
     <w:p>
@@ -1782,7 +2008,43 @@
           <w:szCs w:val="24"/>
           <w:lang w:bidi="ar-DZ"/>
         </w:rPr>
-        <w:t xml:space="preserve"> tenu </w:t>
+        <w:t xml:space="preserve"> tenu d</w:t>
+      </w:r>
+      <w:r>
+        <w:rPr>
+          <w:rFonts w:ascii="Times New Roman" w:hAnsi="Times New Roman" w:cs="Times New Roman"/>
+          <w:sz w:val="24"/>
+          <w:szCs w:val="24"/>
+          <w:lang w:bidi="ar-DZ"/>
+        </w:rPr>
+        <w:t>e la</w:t>
+      </w:r>
+      <w:r>
+        <w:rPr>
+          <w:rFonts w:ascii="Times New Roman" w:hAnsi="Times New Roman" w:cs="Times New Roman"/>
+          <w:sz w:val="24"/>
+          <w:szCs w:val="24"/>
+          <w:lang w:bidi="ar-DZ"/>
+        </w:rPr>
+        <w:t xml:space="preserve"> </w:t>
+      </w:r>
+      <w:r>
+        <w:rPr>
+          <w:rFonts w:ascii="Times New Roman" w:hAnsi="Times New Roman" w:cs="Times New Roman"/>
+          <w:sz w:val="24"/>
+          <w:szCs w:val="24"/>
+          <w:lang w:bidi="ar-DZ"/>
+        </w:rPr>
+        <w:t>problématique</w:t>
+      </w:r>
+      <w:r>
+        <w:rPr>
+          <w:rFonts w:ascii="Times New Roman" w:hAnsi="Times New Roman" w:cs="Times New Roman"/>
+          <w:sz w:val="24"/>
+          <w:szCs w:val="24"/>
+          <w:lang w:bidi="ar-DZ"/>
+        </w:rPr>
+        <w:t xml:space="preserve"> </w:t>
       </w:r>
       <w:proofErr w:type="gramStart"/>
       <w:r>
@@ -1792,25 +2054,7 @@
           <w:szCs w:val="24"/>
           <w:lang w:bidi="ar-DZ"/>
         </w:rPr>
-        <w:t xml:space="preserve">du </w:t>
-      </w:r>
-      <w:r>
-        <w:rPr>
-          <w:rFonts w:ascii="Times New Roman" w:hAnsi="Times New Roman" w:cs="Times New Roman"/>
-          <w:sz w:val="24"/>
-          <w:szCs w:val="24"/>
-          <w:lang w:bidi="ar-DZ"/>
-        </w:rPr>
-        <w:t>problématique</w:t>
-      </w:r>
-      <w:r>
-        <w:rPr>
-          <w:rFonts w:ascii="Times New Roman" w:hAnsi="Times New Roman" w:cs="Times New Roman"/>
-          <w:sz w:val="24"/>
-          <w:szCs w:val="24"/>
-          <w:lang w:bidi="ar-DZ"/>
-        </w:rPr>
-        <w:t xml:space="preserve"> précédent</w:t>
+        <w:t>précédent</w:t>
       </w:r>
       <w:proofErr w:type="gramEnd"/>
       <w:r>
@@ -2159,6 +2403,7 @@
           <w:szCs w:val="24"/>
           <w:lang w:bidi="ar-DZ"/>
         </w:rPr>
+        <w:lastRenderedPageBreak/>
         <w:t>Facilité, simplicité et rapidité d'accès aux données par le biais de la consultation et de recherche multicritère</w:t>
       </w:r>
       <w:r>
@@ -2439,6 +2684,118 @@
 <file path=word/numbering.xml><?xml version="1.0" encoding="utf-8"?>
 <w:numbering xmlns:ve="http://schemas.openxmlformats.org/markup-compatibility/2006" xmlns:o="urn:schemas-microsoft-com:office:office" xmlns:r="http://schemas.openxmlformats.org/officeDocument/2006/relationships" xmlns:m="http://schemas.openxmlformats.org/officeDocument/2006/math" xmlns:v="urn:schemas-microsoft-com:vml" xmlns:wp="http://schemas.openxmlformats.org/drawingml/2006/wordprocessingDrawing" xmlns:w10="urn:schemas-microsoft-com:office:word" xmlns:w="http://schemas.openxmlformats.org/wordprocessingml/2006/main" xmlns:wne="http://schemas.microsoft.com/office/word/2006/wordml">
   <w:abstractNum w:abstractNumId="0">
+    <w:nsid w:val="06744AAC"/>
+    <w:multiLevelType w:val="multilevel"/>
+    <w:tmpl w:val="EE6A143A"/>
+    <w:lvl w:ilvl="0">
+      <w:numFmt w:val="decimal"/>
+      <w:lvlText w:val="%1"/>
+      <w:lvlJc w:val="left"/>
+      <w:pPr>
+        <w:ind w:left="420" w:hanging="420"/>
+      </w:pPr>
+      <w:rPr>
+        <w:rFonts w:hint="default"/>
+      </w:rPr>
+    </w:lvl>
+    <w:lvl w:ilvl="1">
+      <w:start w:val="1"/>
+      <w:numFmt w:val="decimal"/>
+      <w:lvlText w:val="%1.%2"/>
+      <w:lvlJc w:val="left"/>
+      <w:pPr>
+        <w:ind w:left="420" w:hanging="420"/>
+      </w:pPr>
+      <w:rPr>
+        <w:rFonts w:hint="default"/>
+      </w:rPr>
+    </w:lvl>
+    <w:lvl w:ilvl="2">
+      <w:start w:val="1"/>
+      <w:numFmt w:val="decimal"/>
+      <w:lvlText w:val="%1.%2.%3"/>
+      <w:lvlJc w:val="left"/>
+      <w:pPr>
+        <w:ind w:left="720" w:hanging="720"/>
+      </w:pPr>
+      <w:rPr>
+        <w:rFonts w:hint="default"/>
+      </w:rPr>
+    </w:lvl>
+    <w:lvl w:ilvl="3">
+      <w:start w:val="1"/>
+      <w:numFmt w:val="decimal"/>
+      <w:lvlText w:val="%1.%2.%3.%4"/>
+      <w:lvlJc w:val="left"/>
+      <w:pPr>
+        <w:ind w:left="1080" w:hanging="1080"/>
+      </w:pPr>
+      <w:rPr>
+        <w:rFonts w:hint="default"/>
+      </w:rPr>
+    </w:lvl>
+    <w:lvl w:ilvl="4">
+      <w:start w:val="1"/>
+      <w:numFmt w:val="decimal"/>
+      <w:lvlText w:val="%1.%2.%3.%4.%5"/>
+      <w:lvlJc w:val="left"/>
+      <w:pPr>
+        <w:ind w:left="1080" w:hanging="1080"/>
+      </w:pPr>
+      <w:rPr>
+        <w:rFonts w:hint="default"/>
+      </w:rPr>
+    </w:lvl>
+    <w:lvl w:ilvl="5">
+      <w:start w:val="1"/>
+      <w:numFmt w:val="decimal"/>
+      <w:lvlText w:val="%1.%2.%3.%4.%5.%6"/>
+      <w:lvlJc w:val="left"/>
+      <w:pPr>
+        <w:ind w:left="1440" w:hanging="1440"/>
+      </w:pPr>
+      <w:rPr>
+        <w:rFonts w:hint="default"/>
+      </w:rPr>
+    </w:lvl>
+    <w:lvl w:ilvl="6">
+      <w:start w:val="1"/>
+      <w:numFmt w:val="decimal"/>
+      <w:lvlText w:val="%1.%2.%3.%4.%5.%6.%7"/>
+      <w:lvlJc w:val="left"/>
+      <w:pPr>
+        <w:ind w:left="1440" w:hanging="1440"/>
+      </w:pPr>
+      <w:rPr>
+        <w:rFonts w:hint="default"/>
+      </w:rPr>
+    </w:lvl>
+    <w:lvl w:ilvl="7">
+      <w:start w:val="1"/>
+      <w:numFmt w:val="decimal"/>
+      <w:lvlText w:val="%1.%2.%3.%4.%5.%6.%7.%8"/>
+      <w:lvlJc w:val="left"/>
+      <w:pPr>
+        <w:ind w:left="1800" w:hanging="1800"/>
+      </w:pPr>
+      <w:rPr>
+        <w:rFonts w:hint="default"/>
+      </w:rPr>
+    </w:lvl>
+    <w:lvl w:ilvl="8">
+      <w:start w:val="1"/>
+      <w:numFmt w:val="decimal"/>
+      <w:lvlText w:val="%1.%2.%3.%4.%5.%6.%7.%8.%9"/>
+      <w:lvlJc w:val="left"/>
+      <w:pPr>
+        <w:ind w:left="2160" w:hanging="2160"/>
+      </w:pPr>
+      <w:rPr>
+        <w:rFonts w:hint="default"/>
+      </w:rPr>
+    </w:lvl>
+  </w:abstractNum>
+  <w:abstractNum w:abstractNumId="1">
     <w:nsid w:val="0C1959AB"/>
     <w:multiLevelType w:val="hybridMultilevel"/>
     <w:tmpl w:val="E926EFD2"/>
@@ -2527,7 +2884,7 @@
       </w:pPr>
     </w:lvl>
   </w:abstractNum>
-  <w:abstractNum w:abstractNumId="1">
+  <w:abstractNum w:abstractNumId="2">
     <w:nsid w:val="16AB4B06"/>
     <w:multiLevelType w:val="multilevel"/>
     <w:tmpl w:val="6082B7F0"/>
@@ -2640,7 +2997,7 @@
       </w:rPr>
     </w:lvl>
   </w:abstractNum>
-  <w:abstractNum w:abstractNumId="2">
+  <w:abstractNum w:abstractNumId="3">
     <w:nsid w:val="17A13EF3"/>
     <w:multiLevelType w:val="multilevel"/>
     <w:tmpl w:val="82C2D004"/>
@@ -2752,7 +3109,7 @@
       </w:rPr>
     </w:lvl>
   </w:abstractNum>
-  <w:abstractNum w:abstractNumId="3">
+  <w:abstractNum w:abstractNumId="4">
     <w:nsid w:val="1C1D2F4D"/>
     <w:multiLevelType w:val="hybridMultilevel"/>
     <w:tmpl w:val="D138E728"/>
@@ -2762,7 +3119,7 @@
       <w:lvlText w:val=""/>
       <w:lvlJc w:val="left"/>
       <w:pPr>
-        <w:ind w:left="1080" w:hanging="360"/>
+        <w:ind w:left="1440" w:hanging="360"/>
       </w:pPr>
       <w:rPr>
         <w:rFonts w:ascii="Symbol" w:hAnsi="Symbol" w:hint="default"/>
@@ -2774,7 +3131,7 @@
       <w:lvlText w:val="o"/>
       <w:lvlJc w:val="left"/>
       <w:pPr>
-        <w:ind w:left="1800" w:hanging="360"/>
+        <w:ind w:left="2160" w:hanging="360"/>
       </w:pPr>
       <w:rPr>
         <w:rFonts w:ascii="Courier New" w:hAnsi="Courier New" w:cs="Courier New" w:hint="default"/>
@@ -2786,7 +3143,7 @@
       <w:lvlText w:val=""/>
       <w:lvlJc w:val="left"/>
       <w:pPr>
-        <w:ind w:left="2520" w:hanging="360"/>
+        <w:ind w:left="2880" w:hanging="360"/>
       </w:pPr>
       <w:rPr>
         <w:rFonts w:ascii="Wingdings" w:hAnsi="Wingdings" w:hint="default"/>
@@ -2798,7 +3155,7 @@
       <w:lvlText w:val=""/>
       <w:lvlJc w:val="left"/>
       <w:pPr>
-        <w:ind w:left="3240" w:hanging="360"/>
+        <w:ind w:left="3600" w:hanging="360"/>
       </w:pPr>
       <w:rPr>
         <w:rFonts w:ascii="Symbol" w:hAnsi="Symbol" w:hint="default"/>
@@ -2810,7 +3167,7 @@
       <w:lvlText w:val="o"/>
       <w:lvlJc w:val="left"/>
       <w:pPr>
-        <w:ind w:left="3960" w:hanging="360"/>
+        <w:ind w:left="4320" w:hanging="360"/>
       </w:pPr>
       <w:rPr>
         <w:rFonts w:ascii="Courier New" w:hAnsi="Courier New" w:cs="Courier New" w:hint="default"/>
@@ -2822,7 +3179,7 @@
       <w:lvlText w:val=""/>
       <w:lvlJc w:val="left"/>
       <w:pPr>
-        <w:ind w:left="4680" w:hanging="360"/>
+        <w:ind w:left="5040" w:hanging="360"/>
       </w:pPr>
       <w:rPr>
         <w:rFonts w:ascii="Wingdings" w:hAnsi="Wingdings" w:hint="default"/>
@@ -2834,7 +3191,7 @@
       <w:lvlText w:val=""/>
       <w:lvlJc w:val="left"/>
       <w:pPr>
-        <w:ind w:left="5400" w:hanging="360"/>
+        <w:ind w:left="5760" w:hanging="360"/>
       </w:pPr>
       <w:rPr>
         <w:rFonts w:ascii="Symbol" w:hAnsi="Symbol" w:hint="default"/>
@@ -2846,7 +3203,7 @@
       <w:lvlText w:val="o"/>
       <w:lvlJc w:val="left"/>
       <w:pPr>
-        <w:ind w:left="6120" w:hanging="360"/>
+        <w:ind w:left="6480" w:hanging="360"/>
       </w:pPr>
       <w:rPr>
         <w:rFonts w:ascii="Courier New" w:hAnsi="Courier New" w:cs="Courier New" w:hint="default"/>
@@ -2858,14 +3215,14 @@
       <w:lvlText w:val=""/>
       <w:lvlJc w:val="left"/>
       <w:pPr>
-        <w:ind w:left="6840" w:hanging="360"/>
+        <w:ind w:left="7200" w:hanging="360"/>
       </w:pPr>
       <w:rPr>
         <w:rFonts w:ascii="Wingdings" w:hAnsi="Wingdings" w:hint="default"/>
       </w:rPr>
     </w:lvl>
   </w:abstractNum>
-  <w:abstractNum w:abstractNumId="4">
+  <w:abstractNum w:abstractNumId="5">
     <w:nsid w:val="24F17776"/>
     <w:multiLevelType w:val="multilevel"/>
     <w:tmpl w:val="82265BF2"/>
@@ -2977,7 +3334,7 @@
       </w:rPr>
     </w:lvl>
   </w:abstractNum>
-  <w:abstractNum w:abstractNumId="5">
+  <w:abstractNum w:abstractNumId="6">
     <w:nsid w:val="387E6E10"/>
     <w:multiLevelType w:val="hybridMultilevel"/>
     <w:tmpl w:val="EF6A46F6"/>
@@ -3066,7 +3423,125 @@
       </w:pPr>
     </w:lvl>
   </w:abstractNum>
-  <w:abstractNum w:abstractNumId="6">
+  <w:abstractNum w:abstractNumId="7">
+    <w:nsid w:val="71EF2E8E"/>
+    <w:multiLevelType w:val="multilevel"/>
+    <w:tmpl w:val="FA6A7C88"/>
+    <w:lvl w:ilvl="0">
+      <w:start w:val="1"/>
+      <w:numFmt w:val="decimal"/>
+      <w:pStyle w:val="Titre1"/>
+      <w:suff w:val="space"/>
+      <w:lvlText w:val="Chapitre 0.%1."/>
+      <w:lvlJc w:val="left"/>
+      <w:pPr>
+        <w:ind w:left="340" w:hanging="340"/>
+      </w:pPr>
+      <w:rPr>
+        <w:rFonts w:ascii="Times New Roman" w:hAnsi="Times New Roman" w:cs="Times New Roman" w:hint="default"/>
+        <w:sz w:val="32"/>
+        <w:u w:val="single"/>
+      </w:rPr>
+    </w:lvl>
+    <w:lvl w:ilvl="1">
+      <w:start w:val="1"/>
+      <w:numFmt w:val="decimal"/>
+      <w:pStyle w:val="Titre2"/>
+      <w:lvlText w:val="%1.%2"/>
+      <w:lvlJc w:val="left"/>
+      <w:pPr>
+        <w:ind w:left="340" w:firstLine="0"/>
+      </w:pPr>
+      <w:rPr>
+        <w:rFonts w:hint="default"/>
+      </w:rPr>
+    </w:lvl>
+    <w:lvl w:ilvl="2">
+      <w:start w:val="1"/>
+      <w:numFmt w:val="lowerRoman"/>
+      <w:lvlText w:val="%3)"/>
+      <w:lvlJc w:val="left"/>
+      <w:pPr>
+        <w:ind w:left="1020" w:hanging="340"/>
+      </w:pPr>
+      <w:rPr>
+        <w:rFonts w:hint="default"/>
+      </w:rPr>
+    </w:lvl>
+    <w:lvl w:ilvl="3">
+      <w:start w:val="1"/>
+      <w:numFmt w:val="decimal"/>
+      <w:lvlText w:val="(%4)"/>
+      <w:lvlJc w:val="left"/>
+      <w:pPr>
+        <w:ind w:left="1360" w:hanging="340"/>
+      </w:pPr>
+      <w:rPr>
+        <w:rFonts w:hint="default"/>
+      </w:rPr>
+    </w:lvl>
+    <w:lvl w:ilvl="4">
+      <w:start w:val="1"/>
+      <w:numFmt w:val="lowerLetter"/>
+      <w:lvlText w:val="(%5)"/>
+      <w:lvlJc w:val="left"/>
+      <w:pPr>
+        <w:ind w:left="1700" w:hanging="340"/>
+      </w:pPr>
+      <w:rPr>
+        <w:rFonts w:hint="default"/>
+      </w:rPr>
+    </w:lvl>
+    <w:lvl w:ilvl="5">
+      <w:start w:val="1"/>
+      <w:numFmt w:val="lowerRoman"/>
+      <w:lvlText w:val="(%6)"/>
+      <w:lvlJc w:val="left"/>
+      <w:pPr>
+        <w:ind w:left="2040" w:hanging="340"/>
+      </w:pPr>
+      <w:rPr>
+        <w:rFonts w:hint="default"/>
+      </w:rPr>
+    </w:lvl>
+    <w:lvl w:ilvl="6">
+      <w:start w:val="1"/>
+      <w:numFmt w:val="decimal"/>
+      <w:lvlText w:val="%7."/>
+      <w:lvlJc w:val="left"/>
+      <w:pPr>
+        <w:ind w:left="2380" w:hanging="340"/>
+      </w:pPr>
+      <w:rPr>
+        <w:rFonts w:hint="default"/>
+      </w:rPr>
+    </w:lvl>
+    <w:lvl w:ilvl="7">
+      <w:start w:val="1"/>
+      <w:numFmt w:val="lowerLetter"/>
+      <w:lvlText w:val="%8."/>
+      <w:lvlJc w:val="left"/>
+      <w:pPr>
+        <w:ind w:left="2720" w:hanging="340"/>
+      </w:pPr>
+      <w:rPr>
+        <w:rFonts w:hint="default"/>
+      </w:rPr>
+    </w:lvl>
+    <w:lvl w:ilvl="8">
+      <w:start w:val="1"/>
+      <w:numFmt w:val="lowerRoman"/>
+      <w:lvlText w:val="%9."/>
+      <w:lvlJc w:val="left"/>
+      <w:pPr>
+        <w:ind w:left="3060" w:hanging="340"/>
+      </w:pPr>
+      <w:rPr>
+        <w:rFonts w:hint="default"/>
+      </w:rPr>
+    </w:lvl>
+  </w:abstractNum>
+  <w:abstractNum w:abstractNumId="8">
     <w:nsid w:val="73AE26F2"/>
     <w:multiLevelType w:val="hybridMultilevel"/>
     <w:tmpl w:val="B2366198"/>
@@ -3156,25 +3631,31 @@
     </w:lvl>
   </w:abstractNum>
   <w:num w:numId="1">
+    <w:abstractNumId w:val="5"/>
+  </w:num>
+  <w:num w:numId="2">
+    <w:abstractNumId w:val="2"/>
+  </w:num>
+  <w:num w:numId="3">
+    <w:abstractNumId w:val="6"/>
+  </w:num>
+  <w:num w:numId="4">
+    <w:abstractNumId w:val="8"/>
+  </w:num>
+  <w:num w:numId="5">
+    <w:abstractNumId w:val="1"/>
+  </w:num>
+  <w:num w:numId="6">
+    <w:abstractNumId w:val="3"/>
+  </w:num>
+  <w:num w:numId="7">
     <w:abstractNumId w:val="4"/>
   </w:num>
-  <w:num w:numId="2">
-    <w:abstractNumId w:val="1"/>
-  </w:num>
-  <w:num w:numId="3">
-    <w:abstractNumId w:val="5"/>
-  </w:num>
-  <w:num w:numId="4">
-    <w:abstractNumId w:val="6"/>
-  </w:num>
-  <w:num w:numId="5">
+  <w:num w:numId="8">
     <w:abstractNumId w:val="0"/>
   </w:num>
-  <w:num w:numId="6">
-    <w:abstractNumId w:val="2"/>
-  </w:num>
-  <w:num w:numId="7">
-    <w:abstractNumId w:val="3"/>
+  <w:num w:numId="9">
+    <w:abstractNumId w:val="7"/>
   </w:num>
 </w:numbering>
 </file>
@@ -3199,7 +3680,7 @@
   <w:latentStyles w:defLockedState="0" w:defUIPriority="99" w:defSemiHidden="1" w:defUnhideWhenUsed="1" w:defQFormat="0" w:count="267">
     <w:lsdException w:name="Normal" w:semiHidden="0" w:uiPriority="0" w:unhideWhenUsed="0" w:qFormat="1"/>
     <w:lsdException w:name="heading 1" w:semiHidden="0" w:uiPriority="9" w:unhideWhenUsed="0" w:qFormat="1"/>
-    <w:lsdException w:name="heading 2" w:uiPriority="9" w:qFormat="1"/>
+    <w:lsdException w:name="heading 2" w:uiPriority="9"/>
     <w:lsdException w:name="heading 3" w:uiPriority="9" w:qFormat="1"/>
     <w:lsdException w:name="heading 4" w:uiPriority="9" w:qFormat="1"/>
     <w:lsdException w:name="heading 5" w:uiPriority="9" w:qFormat="1"/>
@@ -3343,6 +3824,60 @@
       <w:lang w:val="fr-FR"/>
     </w:rPr>
   </w:style>
+  <w:style w:type="paragraph" w:styleId="Titre1">
+    <w:name w:val="heading 1"/>
+    <w:basedOn w:val="Normal"/>
+    <w:next w:val="Normal"/>
+    <w:link w:val="Titre1Car"/>
+    <w:uiPriority w:val="9"/>
+    <w:qFormat/>
+    <w:rsid w:val="00B61EBA"/>
+    <w:pPr>
+      <w:keepNext/>
+      <w:keepLines/>
+      <w:numPr>
+        <w:numId w:val="9"/>
+      </w:numPr>
+      <w:spacing w:before="480" w:after="0"/>
+      <w:outlineLvl w:val="0"/>
+    </w:pPr>
+    <w:rPr>
+      <w:rFonts w:asciiTheme="majorHAnsi" w:eastAsiaTheme="majorEastAsia" w:hAnsiTheme="majorHAnsi" w:cstheme="majorBidi"/>
+      <w:b/>
+      <w:bCs/>
+      <w:color w:val="365F91" w:themeColor="accent1" w:themeShade="BF"/>
+      <w:sz w:val="28"/>
+      <w:szCs w:val="28"/>
+    </w:rPr>
+  </w:style>
+  <w:style w:type="paragraph" w:styleId="Titre2">
+    <w:name w:val="heading 2"/>
+    <w:basedOn w:val="Normal"/>
+    <w:next w:val="Normal"/>
+    <w:link w:val="Titre2Car"/>
+    <w:uiPriority w:val="9"/>
+    <w:semiHidden/>
+    <w:unhideWhenUsed/>
+    <w:rsid w:val="00B61EBA"/>
+    <w:pPr>
+      <w:keepNext/>
+      <w:keepLines/>
+      <w:numPr>
+        <w:ilvl w:val="1"/>
+        <w:numId w:val="9"/>
+      </w:numPr>
+      <w:spacing w:before="200" w:after="0"/>
+      <w:outlineLvl w:val="1"/>
+    </w:pPr>
+    <w:rPr>
+      <w:rFonts w:asciiTheme="majorHAnsi" w:eastAsiaTheme="majorEastAsia" w:hAnsiTheme="majorHAnsi" w:cstheme="majorBidi"/>
+      <w:b/>
+      <w:bCs/>
+      <w:color w:val="4F81BD" w:themeColor="accent1"/>
+      <w:sz w:val="26"/>
+      <w:szCs w:val="26"/>
+    </w:rPr>
+  </w:style>
   <w:style w:type="character" w:default="1" w:styleId="Policepardfaut">
     <w:name w:val="Default Paragraph Font"/>
     <w:uiPriority w:val="1"/>
@@ -3381,6 +3916,39 @@
       <w:ind w:left="720"/>
       <w:contextualSpacing/>
     </w:pPr>
+  </w:style>
+  <w:style w:type="character" w:customStyle="1" w:styleId="Titre1Car">
+    <w:name w:val="Titre 1 Car"/>
+    <w:basedOn w:val="Policepardfaut"/>
+    <w:link w:val="Titre1"/>
+    <w:uiPriority w:val="9"/>
+    <w:rsid w:val="00B61EBA"/>
+    <w:rPr>
+      <w:rFonts w:asciiTheme="majorHAnsi" w:eastAsiaTheme="majorEastAsia" w:hAnsiTheme="majorHAnsi" w:cstheme="majorBidi"/>
+      <w:b/>
+      <w:bCs/>
+      <w:color w:val="365F91" w:themeColor="accent1" w:themeShade="BF"/>
+      <w:sz w:val="28"/>
+      <w:szCs w:val="28"/>
+      <w:lang w:val="fr-FR"/>
+    </w:rPr>
+  </w:style>
+  <w:style w:type="character" w:customStyle="1" w:styleId="Titre2Car">
+    <w:name w:val="Titre 2 Car"/>
+    <w:basedOn w:val="Policepardfaut"/>
+    <w:link w:val="Titre2"/>
+    <w:uiPriority w:val="9"/>
+    <w:semiHidden/>
+    <w:rsid w:val="00B61EBA"/>
+    <w:rPr>
+      <w:rFonts w:asciiTheme="majorHAnsi" w:eastAsiaTheme="majorEastAsia" w:hAnsiTheme="majorHAnsi" w:cstheme="majorBidi"/>
+      <w:b/>
+      <w:bCs/>
+      <w:color w:val="4F81BD" w:themeColor="accent1"/>
+      <w:sz w:val="26"/>
+      <w:szCs w:val="26"/>
+      <w:lang w:val="fr-FR"/>
+    </w:rPr>
   </w:style>
 </w:styles>
 </file>

</xml_diff>